<commit_message>
time to print and find some content to cut
</commit_message>
<xml_diff>
--- a/Week8_OrgRiskMgmtPlan/CutContent.docx
+++ b/Week8_OrgRiskMgmtPlan/CutContent.docx
@@ -614,7 +614,15 @@
         </w:sdtContent>
       </w:sdt>
       <w:r>
-        <w:t>.  Even when there are sufficient resources available, security protections can cause interoperation (interop) challenges, which leads to customers assuming that the product does not work.  If the customer believes that the offering is faulty, they leave bad reviews online, contact support, and request replacements—all of which cost the business money.</w:t>
+        <w:t xml:space="preserve">.  Even when there are sufficient resources available, security protections can cause interoperation (interop) challenges, which leads to customers </w:t>
+      </w:r>
+      <w:proofErr w:type="gramStart"/>
+      <w:r>
+        <w:t>assuming that</w:t>
+      </w:r>
+      <w:proofErr w:type="gramEnd"/>
+      <w:r>
+        <w:t xml:space="preserve"> the product does not work.  If the customer believes that the offering is faulty, they leave bad reviews online, contact support, and request replacements—all of which cost the business money.</w:t>
       </w:r>
     </w:p>
     <w:p>
@@ -788,6 +796,316 @@
         <w:t>.  Instead, exposing Single Sign-On (SSO) capabilities improve the user experience and encourages more desirable credential management.  Another technical gain comes from the removal of redundant components, each with the potential to contain incorrect application code or configuration settings.  Removing redundancies also aids in more consistency through centralized policy management and enforcement.</w:t>
       </w:r>
     </w:p>
+    <w:p>
+      <w:pPr>
+        <w:pStyle w:val="Heading1"/>
+      </w:pPr>
+      <w:r>
+        <w:t>Section VIII: Incident Response Process</w:t>
+      </w:r>
+    </w:p>
+    <w:p>
+      <w:pPr>
+        <w:ind w:firstLine="720"/>
+      </w:pPr>
+      <w:r>
+        <w:t xml:space="preserve">After a security incident transpires, the administrative team must devise a response plan to contain the incursion and restore business continuity.  While the number of critical issues can be overwhelming, the organization must follow a methodical approach to remediate the situation.  The remediation strategy should follow industry best practices, like the guidance from COBIT and NIST Cybersecurity Framework.  </w:t>
+      </w:r>
+    </w:p>
+    <w:p>
+      <w:pPr>
+        <w:pStyle w:val="Heading2"/>
+      </w:pPr>
+      <w:r>
+        <w:t>Corporate Network</w:t>
+      </w:r>
+    </w:p>
+    <w:p>
+      <w:pPr>
+        <w:ind w:firstLine="720"/>
+      </w:pPr>
+      <w:bookmarkStart w:id="1" w:name="_Hlk46669289"/>
+      <w:r>
+        <w:t>This mitigation approach must use Identify-Plan-Do-Check feedback loops, which prioritizes assets and objectives that are the most critical first</w:t>
+      </w:r>
+      <w:r>
+        <w:t xml:space="preserve"> </w:t>
+      </w:r>
+      <w:sdt>
+        <w:sdtPr>
+          <w:id w:val="1720087293"/>
+          <w:citation/>
+        </w:sdtPr>
+        <w:sdtContent>
+          <w:r>
+            <w:fldChar w:fldCharType="begin"/>
+          </w:r>
+          <w:r>
+            <w:instrText xml:space="preserve"> CITATION Rad15 \l 1033 </w:instrText>
+          </w:r>
+          <w:r>
+            <w:fldChar w:fldCharType="separate"/>
+          </w:r>
+          <w:r>
+            <w:rPr>
+              <w:noProof/>
+            </w:rPr>
+            <w:t xml:space="preserve"> (Radhakrishnan, 2015)</w:t>
+          </w:r>
+          <w:r>
+            <w:fldChar w:fldCharType="end"/>
+          </w:r>
+        </w:sdtContent>
+      </w:sdt>
+      <w:r>
+        <w:t xml:space="preserve">.  For instance, ransomware has </w:t>
+      </w:r>
+      <w:proofErr w:type="gramStart"/>
+      <w:r>
+        <w:t>corrupt</w:t>
+      </w:r>
+      <w:proofErr w:type="gramEnd"/>
+      <w:r>
+        <w:t xml:space="preserve"> the mission-critical database and payroll department.  Without access to that database, NCU-F cannot continue any operations.  Meanwhile, the accounting department can temporarily resort to more mechanical processes or offload to </w:t>
+      </w:r>
+      <w:proofErr w:type="gramStart"/>
+      <w:r>
+        <w:t>third-parties</w:t>
+      </w:r>
+      <w:proofErr w:type="gramEnd"/>
+      <w:r>
+        <w:t>.  After identifying the most critical systems, planning needs to stop the bleeding before drilling into a longer-term solution.  For example, deploying the most recent backup of the database, updating software patches, and installing new malware definitions might be an acceptable first step.  However, later cleanup will need to revisit configurations and additional access controls.</w:t>
+      </w:r>
+    </w:p>
+    <w:bookmarkEnd w:id="1"/>
+    <w:p>
+      <w:pPr>
+        <w:pStyle w:val="Heading2"/>
+      </w:pPr>
+      <w:r>
+        <w:t>Branch Offices</w:t>
+      </w:r>
+    </w:p>
+    <w:p>
+      <w:pPr>
+        <w:ind w:firstLine="720"/>
+      </w:pPr>
+      <w:r>
+        <w:lastRenderedPageBreak/>
+        <w:t>The network administration team will need to quarantine systems that fail to meet specific conditions.  One solution is to use System Health Validation (SHV) to confirm the compliance of an endpoint with intranet policies</w:t>
+      </w:r>
+      <w:sdt>
+        <w:sdtPr>
+          <w:id w:val="-173498497"/>
+          <w:citation/>
+        </w:sdtPr>
+        <w:sdtContent>
+          <w:r>
+            <w:fldChar w:fldCharType="begin"/>
+          </w:r>
+          <w:r>
+            <w:instrText xml:space="preserve"> CITATION Mic181 \l 1033 </w:instrText>
+          </w:r>
+          <w:r>
+            <w:fldChar w:fldCharType="separate"/>
+          </w:r>
+          <w:r>
+            <w:rPr>
+              <w:noProof/>
+            </w:rPr>
+            <w:t xml:space="preserve"> (Microsoft, 2018)</w:t>
+          </w:r>
+          <w:r>
+            <w:fldChar w:fldCharType="end"/>
+          </w:r>
+        </w:sdtContent>
+      </w:sdt>
+      <w:r>
+        <w:t xml:space="preserve">.  These policies can include checks that virus signatures and system patches are recent.  A risk exists that the attack could rely on zero-day exploits that can </w:t>
+      </w:r>
+      <w:proofErr w:type="spellStart"/>
+      <w:r>
+        <w:t>reinfect</w:t>
+      </w:r>
+      <w:proofErr w:type="spellEnd"/>
+      <w:r>
+        <w:t xml:space="preserve"> the machines, though, in practice, this is less likely to occur.  Nearly 99% of all malware attacks use public vulnerabilities that are over a year old</w:t>
+      </w:r>
+      <w:sdt>
+        <w:sdtPr>
+          <w:id w:val="-669244481"/>
+          <w:citation/>
+        </w:sdtPr>
+        <w:sdtContent>
+          <w:r>
+            <w:fldChar w:fldCharType="begin"/>
+          </w:r>
+          <w:r>
+            <w:instrText xml:space="preserve"> CITATION Gal17 \l 1033 </w:instrText>
+          </w:r>
+          <w:r>
+            <w:fldChar w:fldCharType="separate"/>
+          </w:r>
+          <w:r>
+            <w:rPr>
+              <w:noProof/>
+            </w:rPr>
+            <w:t xml:space="preserve"> (Galinec &amp; Steingartner, 2017)</w:t>
+          </w:r>
+          <w:r>
+            <w:fldChar w:fldCharType="end"/>
+          </w:r>
+        </w:sdtContent>
+      </w:sdt>
+      <w:r>
+        <w:t>.  This behavior is partially due to reliable zero-day vulnerabilities being worth tens of thousands of dollars on the dark web, versus public exploits are often free</w:t>
+      </w:r>
+      <w:sdt>
+        <w:sdtPr>
+          <w:id w:val="1473486939"/>
+          <w:citation/>
+        </w:sdtPr>
+        <w:sdtContent>
+          <w:r>
+            <w:fldChar w:fldCharType="begin"/>
+          </w:r>
+          <w:r>
+            <w:instrText xml:space="preserve"> CITATION Eme171 \l 1033 </w:instrText>
+          </w:r>
+          <w:r>
+            <w:fldChar w:fldCharType="separate"/>
+          </w:r>
+          <w:r>
+            <w:rPr>
+              <w:noProof/>
+            </w:rPr>
+            <w:t xml:space="preserve"> (Emery, 2017)</w:t>
+          </w:r>
+          <w:r>
+            <w:fldChar w:fldCharType="end"/>
+          </w:r>
+        </w:sdtContent>
+      </w:sdt>
+      <w:r>
+        <w:t>.  However, nation-states and other well-financed actors might have economic means for using such a weapon.</w:t>
+      </w:r>
+    </w:p>
+    <w:p>
+      <w:pPr>
+        <w:pStyle w:val="Heading2"/>
+      </w:pPr>
+      <w:r>
+        <w:t>Cloud Technologies</w:t>
+      </w:r>
+    </w:p>
+    <w:p>
+      <w:r>
+        <w:tab/>
+        <w:t xml:space="preserve">NCU-F uses VPN technologies for extending the corporate network into the cloud infrastructure (see Figure 1).  Operating a hybrid cloud creates many efficiencies but can introduce single points of failure.  For example, during the malware attack, the public web application is offline due to dependencies on private datacenter systems.  Instead, replication technologies could maintain copies of those private resources within the cloud, constraining the blast radius to the intranet’s edge.  The company should also consider the inclusion of anti-malware technologies at various strategic points in the topology.  For example, incoming files for the public web application need to stage the content for static and dynamic analysis through tools like </w:t>
+      </w:r>
+      <w:proofErr w:type="spellStart"/>
+      <w:r>
+        <w:t>ClamAV</w:t>
+      </w:r>
+      <w:proofErr w:type="spellEnd"/>
+      <w:r>
+        <w:t xml:space="preserve"> and Cuckoo</w:t>
+      </w:r>
+      <w:sdt>
+        <w:sdtPr>
+          <w:id w:val="319467881"/>
+          <w:citation/>
+        </w:sdtPr>
+        <w:sdtContent>
+          <w:r>
+            <w:fldChar w:fldCharType="begin"/>
+          </w:r>
+          <w:r>
+            <w:instrText xml:space="preserve"> CITATION Kil171 \l 1033 </w:instrText>
+          </w:r>
+          <w:r>
+            <w:fldChar w:fldCharType="separate"/>
+          </w:r>
+          <w:r>
+            <w:rPr>
+              <w:noProof/>
+            </w:rPr>
+            <w:t xml:space="preserve"> (Kilgallon, De La Rosa, &amp; Cavazos, 2017)</w:t>
+          </w:r>
+          <w:r>
+            <w:fldChar w:fldCharType="end"/>
+          </w:r>
+        </w:sdtContent>
+      </w:sdt>
+      <w:r>
+        <w:t>.</w:t>
+      </w:r>
+    </w:p>
+    <w:p>
+      <w:pPr>
+        <w:pStyle w:val="Heading2"/>
+      </w:pPr>
+      <w:r>
+        <w:t>People</w:t>
+      </w:r>
+    </w:p>
+    <w:p>
+      <w:r>
+        <w:tab/>
+        <w:t xml:space="preserve">One of the byproducts of modern networks having abstract borders is that the rampant malware does not stop at devices owned exclusively by NCU-F.  Instead, it continues onto </w:t>
+      </w:r>
+      <w:r>
+        <w:lastRenderedPageBreak/>
+        <w:t>personal devices, which triggers automated backup systems and social media services to further propagating across friends and family members</w:t>
+      </w:r>
+      <w:sdt>
+        <w:sdtPr>
+          <w:id w:val="-1223977900"/>
+          <w:citation/>
+        </w:sdtPr>
+        <w:sdtContent>
+          <w:r>
+            <w:fldChar w:fldCharType="begin"/>
+          </w:r>
+          <w:r>
+            <w:instrText xml:space="preserve"> CITATION Bal171 \l 1033 </w:instrText>
+          </w:r>
+          <w:r>
+            <w:fldChar w:fldCharType="separate"/>
+          </w:r>
+          <w:r>
+            <w:rPr>
+              <w:noProof/>
+            </w:rPr>
+            <w:t xml:space="preserve"> (Balupari &amp; Singh, 2017)</w:t>
+          </w:r>
+          <w:r>
+            <w:fldChar w:fldCharType="end"/>
+          </w:r>
+        </w:sdtContent>
+      </w:sdt>
+      <w:r>
+        <w:t>.  At a minimum, the organization has an ethical obligation to guide team members and provide anti-virus licenses.  Depending on the specifics, the company could also be liable for any damages to employee property.</w:t>
+      </w:r>
+    </w:p>
+    <w:p>
+      <w:pPr>
+        <w:pStyle w:val="Heading2"/>
+      </w:pPr>
+      <w:r>
+        <w:t>Coming Back Stronger</w:t>
+      </w:r>
+    </w:p>
+    <w:p>
+      <w:pPr>
+        <w:ind w:firstLine="720"/>
+      </w:pPr>
+      <w:bookmarkStart w:id="2" w:name="_Hlk46669347"/>
+      <w:r>
+        <w:t>After addressing the initial crisis, the business must come up with alerting and monitoring enhancements to become more proactive against future attacks.  One reason that this attack will be tedious to recover and very expensive is because of the extensive infestation across the entire topology.  Using endpoint protection software would give the administrators more forewarning that this issue was becoming uncontrollable.  While the business might lack the expertise to handle that scenario, it could have begun seeking external consultants and third-party experts.</w:t>
+      </w:r>
+    </w:p>
+    <w:bookmarkEnd w:id="2"/>
     <w:p/>
     <w:sectPr>
       <w:headerReference w:type="default" r:id="rId7"/>
@@ -2210,11 +2528,165 @@
     <b:DOI>https://doi-org.proxy1.ncu.edu/10.1111/risa.12681</b:DOI>
     <b:RefOrder>14</b:RefOrder>
   </b:Source>
+  <b:Source>
+    <b:Tag>Rad15</b:Tag>
+    <b:SourceType>JournalArticle</b:SourceType>
+    <b:Guid>{905D48B3-137A-4950-9CAB-0924FB435BA2}</b:Guid>
+    <b:Title>COBIT Helps Organizations Meet Performance and Compliance Requirements</b:Title>
+    <b:JournalName>COBIT Focus</b:JournalName>
+    <b:Year>2015</b:Year>
+    <b:Pages>1-5</b:Pages>
+    <b:Author>
+      <b:Author>
+        <b:NameList>
+          <b:Person>
+            <b:Last>Radhakrishnan</b:Last>
+            <b:First>S</b:First>
+          </b:Person>
+        </b:NameList>
+      </b:Author>
+    </b:Author>
+    <b:Volume>5</b:Volume>
+    <b:URL>https://search-ebscohost-com.proxy1.ncu.edu/login.aspx?direct=true&amp;db=bth&amp;AN=102026122&amp;site=eds-live</b:URL>
+    <b:RefOrder>25</b:RefOrder>
+  </b:Source>
+  <b:Source>
+    <b:Tag>Mic181</b:Tag>
+    <b:SourceType>InternetSite</b:SourceType>
+    <b:Guid>{1E95574D-8617-4049-A44E-83F3338AAC91}</b:Guid>
+    <b:Author>
+      <b:Author>
+        <b:Corporate>Microsoft</b:Corporate>
+      </b:Author>
+    </b:Author>
+    <b:Title>Network Access Protection</b:Title>
+    <b:InternetSiteTitle>Microsoft Documentation</b:InternetSiteTitle>
+    <b:Year>2018</b:Year>
+    <b:Month>May</b:Month>
+    <b:Day>31</b:Day>
+    <b:URL>https://docs.microsoft.com/en-us/windows/win32/nap/network-access-protection-start-page</b:URL>
+    <b:RefOrder>26</b:RefOrder>
+  </b:Source>
+  <b:Source>
+    <b:Tag>Gal17</b:Tag>
+    <b:SourceType>ConferenceProceedings</b:SourceType>
+    <b:Guid>{8DDE938B-ABD7-43A9-9136-586623202638}</b:Guid>
+    <b:Author>
+      <b:Author>
+        <b:NameList>
+          <b:Person>
+            <b:Last>Galinec</b:Last>
+            <b:First>D</b:First>
+          </b:Person>
+          <b:Person>
+            <b:Last>Steingartner</b:Last>
+            <b:First>W</b:First>
+          </b:Person>
+        </b:NameList>
+      </b:Author>
+    </b:Author>
+    <b:Title>Combining cybersecurity and cyber defense to achieve cyber resilience</b:Title>
+    <b:Year>2017</b:Year>
+    <b:ConferenceName>14th International Scientific Conference on Informatics</b:ConferenceName>
+    <b:City>Poprad, Slovakia</b:City>
+    <b:Publisher>Institute of Electrical and Electronics Engineers</b:Publisher>
+    <b:YearAccessed>2020</b:YearAccessed>
+    <b:MonthAccessed>May</b:MonthAccessed>
+    <b:DayAccessed>9</b:DayAccessed>
+    <b:DOI>https://doi.org/10.1109/INFORMATICS.2017.8327227</b:DOI>
+    <b:RefOrder>23</b:RefOrder>
+  </b:Source>
+  <b:Source>
+    <b:Tag>Eme171</b:Tag>
+    <b:SourceType>JournalArticle</b:SourceType>
+    <b:Guid>{353A034B-BC14-489F-AA84-15B2F0010168}</b:Guid>
+    <b:Author>
+      <b:Author>
+        <b:NameList>
+          <b:Person>
+            <b:Last>Emery</b:Last>
+            <b:First>A</b:First>
+          </b:Person>
+        </b:NameList>
+      </b:Author>
+    </b:Author>
+    <b:Title>Zero-day responsibility: the benefits of a safe harbor for cybersecurity research</b:Title>
+    <b:JournalName>Jurimetrics: The Journal of Law, Science &amp; Technology</b:JournalName>
+    <b:Year>2017</b:Year>
+    <b:Pages>483-503</b:Pages>
+    <b:Month>Summer</b:Month>
+    <b:Volume>57</b:Volume>
+    <b:Issue>4</b:Issue>
+    <b:URL>https://search-ebscohost-com.proxy1.ncu.edu/login.aspx?direct=true&amp;db=a9h&amp;AN=126542986&amp;site=eds-live</b:URL>
+    <b:RefOrder>27</b:RefOrder>
+  </b:Source>
+  <b:Source>
+    <b:Tag>Kil171</b:Tag>
+    <b:SourceType>ConferenceProceedings</b:SourceType>
+    <b:Guid>{2FE0E3C5-D540-46F4-B6BD-A4E7E4AB6D7B}</b:Guid>
+    <b:Title>Improving the effectiveness and efficiency ofdynamic malware analysis with machine learning</b:Title>
+    <b:Year>2017</b:Year>
+    <b:Author>
+      <b:Author>
+        <b:NameList>
+          <b:Person>
+            <b:Last>Kilgallon</b:Last>
+            <b:First>S</b:First>
+          </b:Person>
+          <b:Person>
+            <b:Last>De La Rosa</b:Last>
+            <b:First>L</b:First>
+          </b:Person>
+          <b:Person>
+            <b:Last>Cavazos</b:Last>
+            <b:First>J</b:First>
+          </b:Person>
+        </b:NameList>
+      </b:Author>
+    </b:Author>
+    <b:City>Wilmington, DE, USA</b:City>
+    <b:Month>September</b:Month>
+    <b:Day>18-22</b:Day>
+    <b:YearAccessed>2020</b:YearAccessed>
+    <b:MonthAccessed>May</b:MonthAccessed>
+    <b:DayAccessed>9</b:DayAccessed>
+    <b:DOI>https://doi.org/10.1109/RWEEK.2017.8088644</b:DOI>
+    <b:ConferenceName>Resilience Week</b:ConferenceName>
+    <b:RefOrder>28</b:RefOrder>
+  </b:Source>
+  <b:Source>
+    <b:Tag>Bal171</b:Tag>
+    <b:SourceType>ArticleInAPeriodical</b:SourceType>
+    <b:Guid>{9B017846-13D6-45AB-88C4-434ABAA0C5F6}</b:Guid>
+    <b:Author>
+      <b:Author>
+        <b:NameList>
+          <b:Person>
+            <b:Last>Balupari</b:Last>
+            <b:First>R</b:First>
+          </b:Person>
+          <b:Person>
+            <b:Last>Singh</b:Last>
+            <b:First>A</b:First>
+          </b:Person>
+        </b:NameList>
+      </b:Author>
+    </b:Author>
+    <b:Title>Recon and respond to malware threats in the cloud</b:Title>
+    <b:Pages>22-27</b:Pages>
+    <b:Year>2017</b:Year>
+    <b:PeriodicalTitle>ISSA Journal</b:PeriodicalTitle>
+    <b:Month>May</b:Month>
+    <b:Volume>15</b:Volume>
+    <b:Issue>5</b:Issue>
+    <b:URL>https://search-ebscohost-com.proxy1.ncu.edu/login.aspx?direct=true&amp;db=tsh&amp;AN=123143081&amp;site=eds-live</b:URL>
+    <b:RefOrder>29</b:RefOrder>
+  </b:Source>
 </b:Sources>
 </file>
 
 <file path=customXml/itemProps1.xml><?xml version="1.0" encoding="utf-8"?>
-<ds:datastoreItem xmlns:ds="http://schemas.openxmlformats.org/officeDocument/2006/customXml" ds:itemID="{37BC2310-702D-471F-B7EA-B053DEEBD787}">
+<ds:datastoreItem xmlns:ds="http://schemas.openxmlformats.org/officeDocument/2006/customXml" ds:itemID="{0E6C516B-C582-47CF-BF73-547B566DA81C}">
   <ds:schemaRefs>
     <ds:schemaRef ds:uri="http://schemas.openxmlformats.org/officeDocument/2006/bibliography"/>
   </ds:schemaRefs>

</xml_diff>

<commit_message>
dinner time editing page 17
</commit_message>
<xml_diff>
--- a/Week8_OrgRiskMgmtPlan/CutContent.docx
+++ b/Week8_OrgRiskMgmtPlan/CutContent.docx
@@ -1106,6 +1106,139 @@
       </w:r>
     </w:p>
     <w:bookmarkEnd w:id="2"/>
+    <w:p>
+      <w:pPr>
+        <w:pStyle w:val="Heading1"/>
+      </w:pPr>
+      <w:r>
+        <w:t>Section VIII: Vulnerability Assessments</w:t>
+      </w:r>
+    </w:p>
+    <w:p>
+      <w:pPr>
+        <w:pStyle w:val="Heading2"/>
+      </w:pPr>
+      <w:r>
+        <w:t>Plan</w:t>
+      </w:r>
+    </w:p>
+    <w:p>
+      <w:r>
+        <w:tab/>
+        <w:t>The full impact of a vulnerability might not be immediately visible, as engineering teams often copy-paste existing code and infrastructure into multiple locations.  During the planning phase, the senior leaders need to agree on a communication strategy and proposal for introducing the new changes.  Consider a scenario where insufficient controls exist for a shared database. Arbitrarily adding defenses will break downstream processes and cause a production outage.  Like other software projects, an iterative design must occur that seeks the maximum immediate value</w:t>
+      </w:r>
+      <w:r>
+        <w:t xml:space="preserve"> </w:t>
+      </w:r>
+      <w:sdt>
+        <w:sdtPr>
+          <w:id w:val="-2110953603"/>
+          <w:citation/>
+        </w:sdtPr>
+        <w:sdtContent>
+          <w:r>
+            <w:fldChar w:fldCharType="begin"/>
+          </w:r>
+          <w:r>
+            <w:instrText xml:space="preserve"> CITATION Lam16 \l 1033 </w:instrText>
+          </w:r>
+          <w:r>
+            <w:fldChar w:fldCharType="separate"/>
+          </w:r>
+          <w:r>
+            <w:rPr>
+              <w:noProof/>
+            </w:rPr>
+            <w:t xml:space="preserve"> (Lam, 2016)</w:t>
+          </w:r>
+          <w:r>
+            <w:fldChar w:fldCharType="end"/>
+          </w:r>
+        </w:sdtContent>
+      </w:sdt>
+      <w:r>
+        <w:t>.  Though not ideal, the security team needs to weigh the potential schedule risk that comes from doing everything upfront.  Perhaps this means only protecting against one of N situations initially and returning to the others later.</w:t>
+      </w:r>
+    </w:p>
+    <w:p>
+      <w:pPr>
+        <w:pStyle w:val="Heading2"/>
+      </w:pPr>
+      <w:r>
+        <w:lastRenderedPageBreak/>
+        <w:t>Mitigation and Verification</w:t>
+      </w:r>
+    </w:p>
+    <w:p>
+      <w:r>
+        <w:tab/>
+        <w:t>Mitigating the vulnerability could be a trivial change to a configuration file or require massive changes to the infrastructure.  These changes present multiple risks to the organization, such as degrading performance (e.g., encryption or verbose logging) or creating new failure points (e.g., surfacing broken code).  In parallel to standard regression automation, the quality assurance teams need to confirm other permutations of the exploit are unsuccessful.  For example, a cross-site scripting defect existing in the enrollment portal (see Figure 1) via the query string.  Any mitigation validation plan must also review the other page parameters.</w:t>
+      </w:r>
+    </w:p>
+    <w:p>
+      <w:pPr>
+        <w:pStyle w:val="Heading2"/>
+      </w:pPr>
+      <w:r>
+        <w:t>Respond</w:t>
+      </w:r>
+    </w:p>
+    <w:p>
+      <w:r>
+        <w:t xml:space="preserve"> </w:t>
+      </w:r>
+      <w:r>
+        <w:tab/>
+        <w:t>Many factors influence NCU-F’s requirement to respond publicly about the vulnerability, such as legal and compliance requirements</w:t>
+      </w:r>
+      <w:sdt>
+        <w:sdtPr>
+          <w:id w:val="-1724971374"/>
+          <w:citation/>
+        </w:sdtPr>
+        <w:sdtContent>
+          <w:r>
+            <w:fldChar w:fldCharType="begin"/>
+          </w:r>
+          <w:r>
+            <w:instrText xml:space="preserve"> CITATION Fon14 \l 1033 </w:instrText>
+          </w:r>
+          <w:r>
+            <w:fldChar w:fldCharType="separate"/>
+          </w:r>
+          <w:r>
+            <w:rPr>
+              <w:noProof/>
+            </w:rPr>
+            <w:t xml:space="preserve"> (Fonseca &amp; Ramaswamy, 2014)</w:t>
+          </w:r>
+          <w:r>
+            <w:fldChar w:fldCharType="end"/>
+          </w:r>
+        </w:sdtContent>
+      </w:sdt>
+      <w:r>
+        <w:t xml:space="preserve">.  Where regulatory mandates do not exist, the company must weigh the ethical obligation to customers and stakeholders that expect full transparency.  If the business attempts to cover up the mistake, only to find details leaked to the media, removes substantial trust, and might </w:t>
+      </w:r>
+      <w:r>
+        <w:t>irre</w:t>
+      </w:r>
+      <w:r>
+        <w:t>f</w:t>
+      </w:r>
+      <w:r>
+        <w:t>utabl</w:t>
+      </w:r>
+      <w:r>
+        <w:t>y</w:t>
+      </w:r>
+      <w:r>
+        <w:t xml:space="preserve"> </w:t>
+      </w:r>
+      <w:r>
+        <w:t>harm its public image.  Given the numerous landmines that may exist, the security team should involve members of senior leadership and other stakeholders (e.g., general counsel or public relations).</w:t>
+      </w:r>
+    </w:p>
     <w:p/>
     <w:sectPr>
       <w:headerReference w:type="default" r:id="rId7"/>
@@ -2682,11 +2815,63 @@
     <b:URL>https://search-ebscohost-com.proxy1.ncu.edu/login.aspx?direct=true&amp;db=tsh&amp;AN=123143081&amp;site=eds-live</b:URL>
     <b:RefOrder>29</b:RefOrder>
   </b:Source>
+  <b:Source>
+    <b:Tag>Lam16</b:Tag>
+    <b:SourceType>JournalArticle</b:SourceType>
+    <b:Guid>{28E21D8F-7668-45FC-9FEC-9F6E4E8A8B8D}</b:Guid>
+    <b:Title>Attack-prevention and damage-control investments in cybersecurity</b:Title>
+    <b:JournalName>Information Economics and Policy</b:JournalName>
+    <b:Year>2016</b:Year>
+    <b:Pages>42-51</b:Pages>
+    <b:Author>
+      <b:Author>
+        <b:NameList>
+          <b:Person>
+            <b:Last>Lam</b:Last>
+            <b:First>W</b:First>
+          </b:Person>
+        </b:NameList>
+      </b:Author>
+    </b:Author>
+    <b:Volume>37</b:Volume>
+    <b:YearAccessed>2020</b:YearAccessed>
+    <b:MonthAccessed>May</b:MonthAccessed>
+    <b:DayAccessed>9</b:DayAccessed>
+    <b:DOI>https://doi.org/10.1016/j.infoecopol.2016.10.003</b:DOI>
+    <b:RefOrder>26</b:RefOrder>
+  </b:Source>
+  <b:Source>
+    <b:Tag>Fon14</b:Tag>
+    <b:SourceType>JournalArticle</b:SourceType>
+    <b:Guid>{292A794C-2206-4E9D-B3A7-A2392F198367}</b:Guid>
+    <b:Author>
+      <b:Author>
+        <b:NameList>
+          <b:Person>
+            <b:Last>Fonseca</b:Last>
+            <b:First>S</b:First>
+          </b:Person>
+          <b:Person>
+            <b:Last>Ramaswamy</b:Last>
+            <b:First>M</b:First>
+          </b:Person>
+        </b:NameList>
+      </b:Author>
+    </b:Author>
+    <b:Title>Information technology architecture for optimal reporting</b:Title>
+    <b:JournalName>Issues in Information Systems</b:JournalName>
+    <b:Year>2014</b:Year>
+    <b:Pages>224-234</b:Pages>
+    <b:Volume>15</b:Volume>
+    <b:Issue>1</b:Issue>
+    <b:URL>https://search-ebscohost-com.proxy1.ncu.edu/login.aspx?direct=true&amp;db=edsdoj&amp;AN=edsdoj.5cbbebb4b672422b8f2eddb5c4bf038f&amp;site=eds-live</b:URL>
+    <b:RefOrder>27</b:RefOrder>
+  </b:Source>
 </b:Sources>
 </file>
 
 <file path=customXml/itemProps1.xml><?xml version="1.0" encoding="utf-8"?>
-<ds:datastoreItem xmlns:ds="http://schemas.openxmlformats.org/officeDocument/2006/customXml" ds:itemID="{0E6C516B-C582-47CF-BF73-547B566DA81C}">
+<ds:datastoreItem xmlns:ds="http://schemas.openxmlformats.org/officeDocument/2006/customXml" ds:itemID="{8173F4CB-EEC3-4FDF-8FE0-8BFBA033BE13}">
   <ds:schemaRefs>
     <ds:schemaRef ds:uri="http://schemas.openxmlformats.org/officeDocument/2006/bibliography"/>
   </ds:schemaRefs>

</xml_diff>